<commit_message>
added and updated files
</commit_message>
<xml_diff>
--- a/Azzure,AKS,Azure Devops/ARM Tempalate.docx
+++ b/Azzure,AKS,Azure Devops/ARM Tempalate.docx
@@ -104,11 +104,9 @@
       <w:r>
         <w:t>–</w:t>
       </w:r>
-      <w:proofErr w:type="gramStart"/>
       <w:r>
         <w:t>actually deployment</w:t>
       </w:r>
-      <w:proofErr w:type="gramEnd"/>
       <w:r>
         <w:t xml:space="preserve"> data </w:t>
       </w:r>
@@ -116,26 +114,16 @@
     <w:p/>
     <w:p>
       <w:r>
-        <w:t xml:space="preserve">Resource will start square bracket will </w:t>
-      </w:r>
-      <w:proofErr w:type="gramStart"/>
-      <w:r>
-        <w:t>defined</w:t>
-      </w:r>
-      <w:proofErr w:type="gramEnd"/>
-      <w:r>
-        <w:t xml:space="preserve"> array.</w:t>
+        <w:t>Resource will start square bracket will defined array.</w:t>
       </w:r>
     </w:p>
     <w:p/>
     <w:p>
       <w:proofErr w:type="spellStart"/>
-      <w:proofErr w:type="gramStart"/>
       <w:r>
         <w:t>Azuredepoy.paramater.json</w:t>
       </w:r>
       <w:proofErr w:type="spellEnd"/>
-      <w:proofErr w:type="gramEnd"/>
     </w:p>
     <w:p/>
     <w:p>
@@ -305,36 +293,106 @@
     <w:p/>
     <w:p>
       <w:r>
-        <w:t xml:space="preserve">We will do three </w:t>
-      </w:r>
-      <w:proofErr w:type="gramStart"/>
-      <w:r>
-        <w:t>way</w:t>
-      </w:r>
-      <w:proofErr w:type="gramEnd"/>
-    </w:p>
-    <w:p>
+        <w:t>We will do three way</w:t>
+      </w:r>
+    </w:p>
+    <w:p>
+      <w:r>
+        <w:t xml:space="preserve">Import </w:t>
+      </w:r>
       <w:r>
         <w:t>Template</w:t>
       </w:r>
-    </w:p>
-    <w:p>
+      <w:r>
+        <w:t xml:space="preserve"> in azure portal</w:t>
+      </w:r>
+    </w:p>
+    <w:p>
+      <w:r>
+        <w:t xml:space="preserve">Through </w:t>
+      </w:r>
       <w:r>
         <w:t>PowerShell</w:t>
       </w:r>
     </w:p>
-    <w:p/>
     <w:p>
       <w:r>
         <w:t xml:space="preserve">Azure </w:t>
       </w:r>
-      <w:proofErr w:type="gramStart"/>
-      <w:r>
-        <w:t>module</w:t>
-      </w:r>
-      <w:proofErr w:type="gramEnd"/>
-      <w:r>
-        <w:t xml:space="preserve"> need to install</w:t>
+      <w:proofErr w:type="spellStart"/>
+      <w:r>
+        <w:t>devops</w:t>
+      </w:r>
+      <w:proofErr w:type="spellEnd"/>
+    </w:p>
+    <w:p/>
+    <w:p>
+      <w:r>
+        <w:t>Deployment Mode In ARM templates:</w:t>
+      </w:r>
+    </w:p>
+    <w:p>
+      <w:r>
+        <w:t>Increment</w:t>
+      </w:r>
+    </w:p>
+    <w:p>
+      <w:r>
+        <w:t>Complete</w:t>
+      </w:r>
+    </w:p>
+    <w:p>
+      <w:r>
+        <w:t>1.</w:t>
+      </w:r>
+      <w:r>
+        <w:t>Incremental mode handles deployments as incremental updates to the resource group. It leaves unchanged resources that exist in the resource group but are not specified in the template.</w:t>
+      </w:r>
+    </w:p>
+    <w:p>
+      <w:r>
+        <w:t>Complete mode deletes resources that are not in your template. Complete mode takes relatively more time than incremental mode. If the task times out, consider increasing the timeout, or changing the mode to 'Incremental'.</w:t>
+      </w:r>
+    </w:p>
+    <w:p>
+      <w:r>
+        <w:br/>
+      </w:r>
+      <w:r>
+        <w:rPr>
+          <w:b/>
+          <w:bCs/>
+        </w:rPr>
+        <w:t>2.</w:t>
+      </w:r>
+      <w:r>
+        <w:rPr>
+          <w:b/>
+          <w:bCs/>
+        </w:rPr>
+        <w:t>[Warning] Complete mode will delete all the existing resources in the resource group that are not specified in the template. Do review if the resource group you're deploying to doesn't contain any necessary resources that are not specified in the template.</w:t>
+      </w:r>
+    </w:p>
+    <w:p>
+      <w:r>
+        <w:lastRenderedPageBreak/>
+        <w:t>3.</w:t>
+      </w:r>
+      <w:r>
+        <w:t>Validate mode enables you to find problems with the template before creating actual resources. Validate mode enables you to find problems with the template before creating actual resources. Please note that this mode will anyways create a resource group even if it does not deploy any resource.</w:t>
+      </w:r>
+    </w:p>
+    <w:p>
+      <w:r>
+        <w:t>By default, Incremental mode is used.</w:t>
+      </w:r>
+    </w:p>
+    <w:p/>
+    <w:p/>
+    <w:p/>
+    <w:p>
+      <w:r>
+        <w:t>Azure module need to install</w:t>
       </w:r>
     </w:p>
     <w:p/>
@@ -345,23 +403,17 @@
     </w:p>
     <w:p>
       <w:proofErr w:type="spellStart"/>
-      <w:proofErr w:type="gramStart"/>
       <w:r>
         <w:t>gcm</w:t>
       </w:r>
       <w:r>
-        <w:t>“</w:t>
-      </w:r>
-      <w:proofErr w:type="gramEnd"/>
-      <w:r>
-        <w:t>module</w:t>
+        <w:t>“module</w:t>
       </w:r>
       <w:proofErr w:type="spellEnd"/>
       <w:r>
         <w:t>”</w:t>
       </w:r>
     </w:p>
-    <w:p/>
     <w:p>
       <w:r>
         <w:t>We need connect Subscription</w:t>
@@ -380,11 +432,6 @@
     <w:p>
       <w:r>
         <w:t>Once connect will see subscription</w:t>
-      </w:r>
-    </w:p>
-    <w:p>
-      <w:r>
-        <w:br w:type="page"/>
       </w:r>
     </w:p>
     <w:p>
@@ -392,7 +439,6 @@
         <w:rPr>
           <w:noProof/>
         </w:rPr>
-        <w:lastRenderedPageBreak/>
         <w:drawing>
           <wp:inline distT="0" distB="0" distL="0" distR="0" wp14:anchorId="243935E4" wp14:editId="5606CED5">
             <wp:extent cx="8926745" cy="1232889"/>
@@ -452,9 +498,9 @@
           <w:noProof/>
         </w:rPr>
         <w:drawing>
-          <wp:inline distT="0" distB="0" distL="0" distR="0" wp14:anchorId="7D10FCCD" wp14:editId="2102C86B">
-            <wp:extent cx="7614146" cy="1569464"/>
-            <wp:effectExtent l="0" t="0" r="6350" b="0"/>
+          <wp:inline distT="0" distB="0" distL="0" distR="0" wp14:anchorId="7D10FCCD" wp14:editId="524A3F4E">
+            <wp:extent cx="6555823" cy="1351317"/>
+            <wp:effectExtent l="0" t="0" r="0" b="1270"/>
             <wp:docPr id="10" name="Picture 10"/>
             <wp:cNvGraphicFramePr>
               <a:graphicFrameLocks xmlns:a="http://schemas.openxmlformats.org/drawingml/2006/main" noChangeAspect="1"/>
@@ -473,9 +519,9 @@
                     </a:stretch>
                   </pic:blipFill>
                   <pic:spPr>
-                    <a:xfrm>
+                    <a:xfrm flipV="1">
                       <a:off x="0" y="0"/>
-                      <a:ext cx="7670043" cy="1580986"/>
+                      <a:ext cx="6830926" cy="1408023"/>
                     </a:xfrm>
                     <a:prstGeom prst="rect">
                       <a:avLst/>
@@ -505,6 +551,28 @@
     <w:p/>
     <w:p/>
     <w:p>
+      <w:hyperlink r:id="rId12" w:history="1">
+        <w:r>
+          <w:rPr>
+            <w:rStyle w:val="Hyperlink"/>
+          </w:rPr>
+          <w:t>https://github.com/Huachao/azure-content/blob/master/articles/application-gateway/application-gateway-create-gateway-arm-template.md</w:t>
+        </w:r>
+      </w:hyperlink>
+    </w:p>
+    <w:p/>
+    <w:p>
+      <w:hyperlink r:id="rId13" w:history="1">
+        <w:r>
+          <w:rPr>
+            <w:rStyle w:val="Hyperlink"/>
+          </w:rPr>
+          <w:t>https://github.com/Huachao/azure-content/blob/master/articles/application-gateway/application-gateway-create-probe-classic-ps.md</w:t>
+        </w:r>
+      </w:hyperlink>
+    </w:p>
+    <w:p/>
+    <w:p>
       <w:r>
         <w:t>ARM template with Azure Pipeline</w:t>
       </w:r>
@@ -534,7 +602,6 @@
         <w:rPr>
           <w:noProof/>
         </w:rPr>
-        <w:lastRenderedPageBreak/>
         <w:drawing>
           <wp:inline distT="0" distB="0" distL="0" distR="0" wp14:anchorId="245F18B3" wp14:editId="6F4357E7">
             <wp:extent cx="5467631" cy="2514729"/>
@@ -551,7 +618,7 @@
                     <pic:cNvPicPr/>
                   </pic:nvPicPr>
                   <pic:blipFill>
-                    <a:blip r:embed="rId12"/>
+                    <a:blip r:embed="rId14"/>
                     <a:stretch>
                       <a:fillRect/>
                     </a:stretch>
@@ -588,13 +655,8 @@
       <w:r>
         <w:t xml:space="preserve"> creating </w:t>
       </w:r>
-      <w:proofErr w:type="gramStart"/>
-      <w:r>
-        <w:t>In</w:t>
-      </w:r>
-      <w:proofErr w:type="gramEnd"/>
-      <w:r>
-        <w:t xml:space="preserve"> azure </w:t>
+      <w:r>
+        <w:t xml:space="preserve">In azure </w:t>
       </w:r>
       <w:r>
         <w:t>using---</w:t>
@@ -617,19 +679,17 @@
         <w:t xml:space="preserve"> using </w:t>
       </w:r>
       <w:r>
-        <w:t xml:space="preserve">    </w:t>
-      </w:r>
-      <w:proofErr w:type="spellStart"/>
-      <w:r>
-        <w:t>Depend</w:t>
+        <w:t xml:space="preserve">    Depend</w:t>
       </w:r>
       <w:r>
         <w:t>s</w:t>
       </w:r>
       <w:r>
+        <w:t xml:space="preserve"> </w:t>
+      </w:r>
+      <w:r>
         <w:t>on</w:t>
       </w:r>
-      <w:proofErr w:type="spellEnd"/>
     </w:p>
     <w:p/>
     <w:p>
@@ -648,17 +708,19 @@
     </w:p>
     <w:p>
       <w:r>
-        <w:t xml:space="preserve">Yes –Override </w:t>
-      </w:r>
-      <w:proofErr w:type="spellStart"/>
-      <w:r>
-        <w:t>chestudi</w:t>
-      </w:r>
-      <w:proofErr w:type="spellEnd"/>
-      <w:r>
-        <w:t xml:space="preserve"> </w:t>
-      </w:r>
-    </w:p>
+        <w:t>Yes –</w:t>
+      </w:r>
+      <w:r>
+        <w:t xml:space="preserve">will be </w:t>
+      </w:r>
+      <w:r>
+        <w:t>Overrid</w:t>
+      </w:r>
+      <w:r>
+        <w:t xml:space="preserve">e </w:t>
+      </w:r>
+    </w:p>
+    <w:p/>
     <w:p/>
     <w:p>
       <w:pPr>
@@ -699,7 +761,6 @@
         <w:rPr>
           <w:noProof/>
         </w:rPr>
-        <w:lastRenderedPageBreak/>
         <w:drawing>
           <wp:inline distT="0" distB="0" distL="0" distR="0" wp14:anchorId="65F7313C" wp14:editId="20C5921F">
             <wp:extent cx="5731510" cy="3223895"/>
@@ -716,7 +777,7 @@
                     <pic:cNvPicPr/>
                   </pic:nvPicPr>
                   <pic:blipFill>
-                    <a:blip r:embed="rId13"/>
+                    <a:blip r:embed="rId15"/>
                     <a:stretch>
                       <a:fillRect/>
                     </a:stretch>
@@ -1173,7 +1234,6 @@
   <w:style w:type="character" w:default="1" w:styleId="DefaultParagraphFont">
     <w:name w:val="Default Paragraph Font"/>
     <w:uiPriority w:val="1"/>
-    <w:semiHidden/>
     <w:unhideWhenUsed/>
   </w:style>
   <w:style w:type="table" w:default="1" w:styleId="TableNormal">
@@ -1218,6 +1278,18 @@
     <w:rPr>
       <w:color w:val="605E5C"/>
       <w:shd w:val="clear" w:color="auto" w:fill="E1DFDD"/>
+    </w:rPr>
+  </w:style>
+  <w:style w:type="character" w:styleId="FollowedHyperlink">
+    <w:name w:val="FollowedHyperlink"/>
+    <w:basedOn w:val="DefaultParagraphFont"/>
+    <w:uiPriority w:val="99"/>
+    <w:semiHidden/>
+    <w:unhideWhenUsed/>
+    <w:rsid w:val="00B70242"/>
+    <w:rPr>
+      <w:color w:val="954F72" w:themeColor="followedHyperlink"/>
+      <w:u w:val="single"/>
     </w:rPr>
   </w:style>
 </w:styles>

</xml_diff>